<commit_message>
updated logbook and report
</commit_message>
<xml_diff>
--- a/docs/Logbook Pages.docx
+++ b/docs/Logbook Pages.docx
@@ -196,7 +196,10 @@
         <w:t>20</w:t>
       </w:r>
       <w:r>
-        <w:t xml:space="preserve">19 </w:t>
+        <w:t>20</w:t>
+      </w:r>
+      <w:r>
+        <w:t xml:space="preserve"> </w:t>
       </w:r>
       <w:r>
         <w:t>to</w:t>
@@ -211,7 +214,10 @@
         <w:t>20</w:t>
       </w:r>
       <w:r>
-        <w:t>20</w:t>
+        <w:t>2</w:t>
+      </w:r>
+      <w:r>
+        <w:t>1</w:t>
       </w:r>
     </w:p>
     <w:p>
@@ -1071,7 +1077,10 @@
         <w:t>2:</w:t>
       </w:r>
       <w:r>
-        <w:t xml:space="preserve"> Aditya Yadav</w:t>
+        <w:t xml:space="preserve"> </w:t>
+      </w:r>
+      <w:r>
+        <w:t>Riddhi Narkar</w:t>
       </w:r>
     </w:p>
     <w:p>
@@ -1157,17 +1166,13 @@
           <w:b/>
           <w:bCs/>
         </w:rPr>
-        <w:t>4</w:t>
-      </w:r>
-      <w:r>
-        <w:rPr>
-          <w:b/>
-          <w:bCs/>
-        </w:rPr>
-        <w:t>:</w:t>
-      </w:r>
-      <w:r>
-        <w:t xml:space="preserve"> Riddhi Narkar</w:t>
+        <w:t>4:</w:t>
+      </w:r>
+      <w:r>
+        <w:t xml:space="preserve"> </w:t>
+      </w:r>
+      <w:r>
+        <w:t>Aditya Yadav</w:t>
       </w:r>
     </w:p>
     <w:p>

</xml_diff>